<commit_message>
Check almost fully functional. Only issue is that I forgot other pieces can stop a check lol, so I limited it to the king
</commit_message>
<xml_diff>
--- a/SampleReport.docx
+++ b/SampleReport.docx
@@ -1,6 +1,6 @@
 
 <file path=word/document.xml><?xml version="1.0" encoding="utf-8"?>
-<w:document xmlns:wpc="http://schemas.microsoft.com/office/word/2010/wordprocessingCanvas" xmlns:cx="http://schemas.microsoft.com/office/drawing/2014/chartex" xmlns:cx1="http://schemas.microsoft.com/office/drawing/2015/9/8/chartex" xmlns:cx2="http://schemas.microsoft.com/office/drawing/2015/10/21/chartex" xmlns:cx3="http://schemas.microsoft.com/office/drawing/2016/5/9/chartex" xmlns:cx4="http://schemas.microsoft.com/office/drawing/2016/5/10/chartex" xmlns:cx5="http://schemas.microsoft.com/office/drawing/2016/5/11/chartex" xmlns:cx6="http://schemas.microsoft.com/office/drawing/2016/5/12/chartex" xmlns:cx7="http://schemas.microsoft.com/office/drawing/2016/5/13/chartex" xmlns:cx8="http://schemas.microsoft.com/office/drawing/2016/5/14/chartex" xmlns:mc="http://schemas.openxmlformats.org/markup-compatibility/2006" xmlns:aink="http://schemas.microsoft.com/office/drawing/2016/ink" xmlns:am3d="http://schemas.microsoft.com/office/drawing/2017/model3d" xmlns:o="urn:schemas-microsoft-com:office:office" xmlns:oel="http://schemas.microsoft.com/office/2019/extlst" xmlns:r="http://schemas.openxmlformats.org/officeDocument/2006/relationships" xmlns:m="http://schemas.openxmlformats.org/officeDocument/2006/math" xmlns:v="urn:schemas-microsoft-com:vml" xmlns:wp14="http://schemas.microsoft.com/office/word/2010/wordprocessingDrawing" xmlns:wp="http://schemas.openxmlformats.org/drawingml/2006/wordprocessingDrawing" xmlns:w10="urn:schemas-microsoft-com:office:word" xmlns:w="http://schemas.openxmlformats.org/wordprocessingml/2006/main" xmlns:w14="http://schemas.microsoft.com/office/word/2010/wordml" xmlns:w15="http://schemas.microsoft.com/office/word/2012/wordml" xmlns:w16cex="http://schemas.microsoft.com/office/word/2018/wordml/cex" xmlns:w16cid="http://schemas.microsoft.com/office/word/2016/wordml/cid" xmlns:w16="http://schemas.microsoft.com/office/word/2018/wordml" xmlns:w16sdtdh="http://schemas.microsoft.com/office/word/2020/wordml/sdtdatahash" xmlns:w16se="http://schemas.microsoft.com/office/word/2015/wordml/symex" xmlns:wpg="http://schemas.microsoft.com/office/word/2010/wordprocessingGroup" xmlns:wpi="http://schemas.microsoft.com/office/word/2010/wordprocessingInk" xmlns:wne="http://schemas.microsoft.com/office/word/2006/wordml" xmlns:wps="http://schemas.microsoft.com/office/word/2010/wordprocessingShape" mc:Ignorable="w14 w15 w16se w16cid w16 w16cex w16sdtdh wp14">
+<w:document xmlns:wpc="http://schemas.microsoft.com/office/word/2010/wordprocessingCanvas" xmlns:cx="http://schemas.microsoft.com/office/drawing/2014/chartex" xmlns:cx1="http://schemas.microsoft.com/office/drawing/2015/9/8/chartex" xmlns:cx2="http://schemas.microsoft.com/office/drawing/2015/10/21/chartex" xmlns:cx3="http://schemas.microsoft.com/office/drawing/2016/5/9/chartex" xmlns:cx4="http://schemas.microsoft.com/office/drawing/2016/5/10/chartex" xmlns:cx5="http://schemas.microsoft.com/office/drawing/2016/5/11/chartex" xmlns:cx6="http://schemas.microsoft.com/office/drawing/2016/5/12/chartex" xmlns:cx7="http://schemas.microsoft.com/office/drawing/2016/5/13/chartex" xmlns:cx8="http://schemas.microsoft.com/office/drawing/2016/5/14/chartex" xmlns:mc="http://schemas.openxmlformats.org/markup-compatibility/2006" xmlns:aink="http://schemas.microsoft.com/office/drawing/2016/ink" xmlns:am3d="http://schemas.microsoft.com/office/drawing/2017/model3d" xmlns:o="urn:schemas-microsoft-com:office:office" xmlns:oel="http://schemas.microsoft.com/office/2019/extlst" xmlns:r="http://schemas.openxmlformats.org/officeDocument/2006/relationships" xmlns:m="http://schemas.openxmlformats.org/officeDocument/2006/math" xmlns:v="urn:schemas-microsoft-com:vml" xmlns:wp14="http://schemas.microsoft.com/office/word/2010/wordprocessingDrawing" xmlns:wp="http://schemas.openxmlformats.org/drawingml/2006/wordprocessingDrawing" xmlns:w10="urn:schemas-microsoft-com:office:word" xmlns:w="http://schemas.openxmlformats.org/wordprocessingml/2006/main" xmlns:w14="http://schemas.microsoft.com/office/word/2010/wordml" xmlns:w15="http://schemas.microsoft.com/office/word/2012/wordml" xmlns:w16cex="http://schemas.microsoft.com/office/word/2018/wordml/cex" xmlns:w16cid="http://schemas.microsoft.com/office/word/2016/wordml/cid" xmlns:w16="http://schemas.microsoft.com/office/word/2018/wordml" xmlns:w16du="http://schemas.microsoft.com/office/word/2023/wordml/word16du" xmlns:w16sdtdh="http://schemas.microsoft.com/office/word/2020/wordml/sdtdatahash" xmlns:w16se="http://schemas.microsoft.com/office/word/2015/wordml/symex" xmlns:wpg="http://schemas.microsoft.com/office/word/2010/wordprocessingGroup" xmlns:wpi="http://schemas.microsoft.com/office/word/2010/wordprocessingInk" xmlns:wne="http://schemas.microsoft.com/office/word/2006/wordml" xmlns:wps="http://schemas.microsoft.com/office/word/2010/wordprocessingShape" mc:Ignorable="w14 w15 w16se w16cid w16 w16cex w16sdtdh wp14">
   <w:body>
     <w:p>
       <w:pPr>
@@ -43,7 +43,7 @@
           <w:sz w:val="32"/>
           <w:szCs w:val="32"/>
         </w:rPr>
-        <w:t>Coursework 2020</w:t>
+        <w:t>Coursework 202</w:t>
       </w:r>
       <w:r>
         <w:rPr>
@@ -53,17 +53,7 @@
           <w:sz w:val="32"/>
           <w:szCs w:val="32"/>
         </w:rPr>
-        <w:t>/</w:t>
-      </w:r>
-      <w:r>
-        <w:rPr>
-          <w:rFonts w:ascii="Verdana" w:hAnsi="Verdana"/>
-          <w:b/>
-          <w:bCs/>
-          <w:sz w:val="32"/>
-          <w:szCs w:val="32"/>
-        </w:rPr>
-        <w:t>21</w:t>
+        <w:t>3</w:t>
       </w:r>
     </w:p>
     <w:p>
@@ -115,7 +105,7 @@
           <w:sz w:val="28"/>
           <w:szCs w:val="28"/>
         </w:rPr>
-        <w:t>x</w:t>
+        <w:t>Chess Express</w:t>
       </w:r>
     </w:p>
     <w:p>
@@ -167,7 +157,7 @@
           <w:sz w:val="28"/>
           <w:szCs w:val="28"/>
         </w:rPr>
-        <w:t>x</w:t>
+        <w:t>N1103546</w:t>
       </w:r>
     </w:p>
     <w:p>
@@ -204,7 +194,7 @@
           <w:sz w:val="28"/>
           <w:szCs w:val="28"/>
         </w:rPr>
-        <w:t>x</w:t>
+        <w:t>Lethiwe Mwendwa</w:t>
       </w:r>
     </w:p>
     <w:p>
@@ -428,8 +418,6 @@
           <w:rFonts w:ascii="Verdana" w:hAnsi="Verdana"/>
           <w:b/>
           <w:bCs/>
-          <w:sz w:val="28"/>
-          <w:szCs w:val="28"/>
         </w:rPr>
       </w:pPr>
       <w:r>
@@ -445,44 +433,28 @@
       <w:pPr>
         <w:rPr>
           <w:rFonts w:ascii="Verdana" w:hAnsi="Verdana"/>
-        </w:rPr>
-      </w:pPr>
-    </w:p>
-    <w:p>
-      <w:pPr>
-        <w:rPr>
-          <w:rFonts w:ascii="Verdana" w:hAnsi="Verdana"/>
-          <w:i/>
-          <w:iCs/>
-          <w:color w:val="FF0000"/>
-        </w:rPr>
-      </w:pPr>
-      <w:r>
-        <w:rPr>
-          <w:rFonts w:ascii="Verdana" w:hAnsi="Verdana"/>
-          <w:i/>
-          <w:iCs/>
-          <w:color w:val="FF0000"/>
-        </w:rPr>
-        <w:t xml:space="preserve">e.g. </w:t>
-      </w:r>
-    </w:p>
-    <w:p>
-      <w:pPr>
-        <w:rPr>
-          <w:rFonts w:ascii="Verdana" w:hAnsi="Verdana"/>
-        </w:rPr>
-      </w:pPr>
-      <w:r>
-        <w:rPr>
+          <w:b/>
+          <w:bCs/>
+        </w:rPr>
+      </w:pPr>
+      <w:r>
+        <w:rPr>
+          <w:rFonts w:ascii="Verdana" w:hAnsi="Verdana"/>
           <w:noProof/>
-          <w:lang w:eastAsia="en-GB"/>
         </w:rPr>
         <w:drawing>
-          <wp:inline distT="0" distB="0" distL="0" distR="0" wp14:anchorId="153060BF" wp14:editId="0E3F2279">
-            <wp:extent cx="5731510" cy="3224530"/>
-            <wp:effectExtent l="0" t="0" r="2540" b="0"/>
-            <wp:docPr id="1" name="Picture 1"/>
+          <wp:anchor distT="0" distB="0" distL="114300" distR="114300" simplePos="0" relativeHeight="251658240" behindDoc="0" locked="0" layoutInCell="1" allowOverlap="1" wp14:anchorId="55CDBD65" wp14:editId="625816E6">
+            <wp:simplePos x="0" y="0"/>
+            <wp:positionH relativeFrom="margin">
+              <wp:posOffset>123825</wp:posOffset>
+            </wp:positionH>
+            <wp:positionV relativeFrom="paragraph">
+              <wp:posOffset>208915</wp:posOffset>
+            </wp:positionV>
+            <wp:extent cx="5387975" cy="7200900"/>
+            <wp:effectExtent l="0" t="0" r="3175" b="0"/>
+            <wp:wrapSquare wrapText="bothSides"/>
+            <wp:docPr id="369454733" name="Picture 369454733" descr="Diagram, schematic&#10;&#10;Description automatically generated"/>
             <wp:cNvGraphicFramePr>
               <a:graphicFrameLocks xmlns:a="http://schemas.openxmlformats.org/drawingml/2006/main" noChangeAspect="1"/>
             </wp:cNvGraphicFramePr>
@@ -490,28 +462,50 @@
               <a:graphicData uri="http://schemas.openxmlformats.org/drawingml/2006/picture">
                 <pic:pic xmlns:pic="http://schemas.openxmlformats.org/drawingml/2006/picture">
                   <pic:nvPicPr>
-                    <pic:cNvPr id="1" name=""/>
-                    <pic:cNvPicPr/>
+                    <pic:cNvPr id="369454733" name="Picture 369454733" descr="Diagram, schematic&#10;&#10;Description automatically generated"/>
+                    <pic:cNvPicPr>
+                      <a:picLocks noChangeAspect="1" noChangeArrowheads="1"/>
+                    </pic:cNvPicPr>
                   </pic:nvPicPr>
-                  <pic:blipFill>
-                    <a:blip r:embed="rId6"/>
-                    <a:stretch>
-                      <a:fillRect/>
-                    </a:stretch>
+                  <pic:blipFill rotWithShape="1">
+                    <a:blip r:embed="rId6" cstate="print">
+                      <a:extLst>
+                        <a:ext uri="{28A0092B-C50C-407E-A947-70E740481C1C}">
+                          <a14:useLocalDpi xmlns:a14="http://schemas.microsoft.com/office/drawing/2010/main" val="0"/>
+                        </a:ext>
+                      </a:extLst>
+                    </a:blip>
+                    <a:srcRect r="64333" b="61352"/>
+                    <a:stretch/>
                   </pic:blipFill>
-                  <pic:spPr>
+                  <pic:spPr bwMode="auto">
                     <a:xfrm>
                       <a:off x="0" y="0"/>
-                      <a:ext cx="5731510" cy="3224530"/>
+                      <a:ext cx="5387975" cy="7200900"/>
                     </a:xfrm>
                     <a:prstGeom prst="rect">
                       <a:avLst/>
                     </a:prstGeom>
+                    <a:noFill/>
+                    <a:ln>
+                      <a:noFill/>
+                    </a:ln>
+                    <a:extLst>
+                      <a:ext uri="{53640926-AAD7-44D8-BBD7-CCE9431645EC}">
+                        <a14:shadowObscured xmlns:a14="http://schemas.microsoft.com/office/drawing/2010/main"/>
+                      </a:ext>
+                    </a:extLst>
                   </pic:spPr>
                 </pic:pic>
               </a:graphicData>
             </a:graphic>
-          </wp:inline>
+            <wp14:sizeRelH relativeFrom="margin">
+              <wp14:pctWidth>0</wp14:pctWidth>
+            </wp14:sizeRelH>
+            <wp14:sizeRelV relativeFrom="margin">
+              <wp14:pctHeight>0</wp14:pctHeight>
+            </wp14:sizeRelV>
+          </wp:anchor>
         </w:drawing>
       </w:r>
     </w:p>
@@ -521,52 +515,39 @@
           <w:rFonts w:ascii="Verdana" w:hAnsi="Verdana"/>
           <w:b/>
           <w:bCs/>
-        </w:rPr>
-      </w:pPr>
-      <w:r>
+          <w:sz w:val="28"/>
+          <w:szCs w:val="28"/>
+        </w:rPr>
+      </w:pPr>
+    </w:p>
+    <w:p>
+      <w:pPr>
         <w:rPr>
           <w:rFonts w:ascii="Verdana" w:hAnsi="Verdana"/>
           <w:b/>
           <w:bCs/>
-        </w:rPr>
-        <w:t>Classes</w:t>
-      </w:r>
-    </w:p>
-    <w:p>
-      <w:pPr>
-        <w:rPr>
-          <w:rFonts w:ascii="Verdana" w:hAnsi="Verdana"/>
-          <w:i/>
-          <w:iCs/>
-          <w:color w:val="FF0000"/>
-        </w:rPr>
-      </w:pPr>
-      <w:r>
-        <w:rPr>
-          <w:rFonts w:ascii="Verdana" w:hAnsi="Verdana"/>
-          <w:i/>
-          <w:iCs/>
-          <w:color w:val="FF0000"/>
-        </w:rPr>
-        <w:t>This project contains three classes, as follows:</w:t>
-      </w:r>
-    </w:p>
-    <w:p>
-      <w:pPr>
-        <w:rPr>
-          <w:rFonts w:ascii="Verdana" w:hAnsi="Verdana"/>
-        </w:rPr>
-      </w:pPr>
-      <w:r>
-        <w:rPr>
+          <w:sz w:val="28"/>
+          <w:szCs w:val="28"/>
+        </w:rPr>
+      </w:pPr>
+    </w:p>
+    <w:p>
+      <w:pPr>
+        <w:rPr>
+          <w:rFonts w:ascii="Verdana" w:hAnsi="Verdana"/>
+        </w:rPr>
+      </w:pPr>
+      <w:r>
+        <w:rPr>
+          <w:rFonts w:ascii="Verdana" w:hAnsi="Verdana"/>
           <w:noProof/>
-          <w:lang w:eastAsia="en-GB"/>
-        </w:rPr>
+        </w:rPr>
+        <w:lastRenderedPageBreak/>
         <w:drawing>
-          <wp:inline distT="0" distB="0" distL="0" distR="0" wp14:anchorId="43BE750D" wp14:editId="0E6028F7">
-            <wp:extent cx="4086225" cy="1836674"/>
-            <wp:effectExtent l="0" t="0" r="0" b="0"/>
-            <wp:docPr id="17" name="Picture 17"/>
+          <wp:inline distT="0" distB="0" distL="0" distR="0" wp14:anchorId="2E5744DA" wp14:editId="7ADBC4F2">
+            <wp:extent cx="4299636" cy="8772212"/>
+            <wp:effectExtent l="0" t="0" r="5715" b="0"/>
+            <wp:docPr id="240707999" name="Picture 1"/>
             <wp:cNvGraphicFramePr>
               <a:graphicFrameLocks xmlns:a="http://schemas.openxmlformats.org/drawingml/2006/main" noChangeAspect="1"/>
             </wp:cNvGraphicFramePr>
@@ -574,23 +555,39 @@
               <a:graphicData uri="http://schemas.openxmlformats.org/drawingml/2006/picture">
                 <pic:pic xmlns:pic="http://schemas.openxmlformats.org/drawingml/2006/picture">
                   <pic:nvPicPr>
-                    <pic:cNvPr id="1" name=""/>
-                    <pic:cNvPicPr/>
+                    <pic:cNvPr id="240707999" name="Picture 1"/>
+                    <pic:cNvPicPr>
+                      <a:picLocks noChangeAspect="1" noChangeArrowheads="1"/>
+                    </pic:cNvPicPr>
                   </pic:nvPicPr>
-                  <pic:blipFill>
-                    <a:blip r:embed="rId7"/>
-                    <a:stretch>
-                      <a:fillRect/>
-                    </a:stretch>
+                  <pic:blipFill rotWithShape="1">
+                    <a:blip r:embed="rId7" cstate="print">
+                      <a:extLst>
+                        <a:ext uri="{28A0092B-C50C-407E-A947-70E740481C1C}">
+                          <a14:useLocalDpi xmlns:a14="http://schemas.microsoft.com/office/drawing/2010/main" val="0"/>
+                        </a:ext>
+                      </a:extLst>
+                    </a:blip>
+                    <a:srcRect l="39833" t="470"/>
+                    <a:stretch/>
                   </pic:blipFill>
-                  <pic:spPr>
+                  <pic:spPr bwMode="auto">
                     <a:xfrm>
                       <a:off x="0" y="0"/>
-                      <a:ext cx="4107619" cy="1846290"/>
+                      <a:ext cx="4307407" cy="8788067"/>
                     </a:xfrm>
                     <a:prstGeom prst="rect">
                       <a:avLst/>
                     </a:prstGeom>
+                    <a:noFill/>
+                    <a:ln>
+                      <a:noFill/>
+                    </a:ln>
+                    <a:extLst>
+                      <a:ext uri="{53640926-AAD7-44D8-BBD7-CCE9431645EC}">
+                        <a14:shadowObscured xmlns:a14="http://schemas.microsoft.com/office/drawing/2010/main"/>
+                      </a:ext>
+                    </a:extLst>
                   </pic:spPr>
                 </pic:pic>
               </a:graphicData>
@@ -603,8 +600,38 @@
       <w:pPr>
         <w:rPr>
           <w:rFonts w:ascii="Verdana" w:hAnsi="Verdana"/>
-        </w:rPr>
-      </w:pPr>
+          <w:b/>
+          <w:bCs/>
+        </w:rPr>
+      </w:pPr>
+      <w:r>
+        <w:rPr>
+          <w:rFonts w:ascii="Verdana" w:hAnsi="Verdana"/>
+          <w:b/>
+          <w:bCs/>
+        </w:rPr>
+        <w:lastRenderedPageBreak/>
+        <w:t>Classes</w:t>
+      </w:r>
+    </w:p>
+    <w:p>
+      <w:pPr>
+        <w:rPr>
+          <w:rFonts w:ascii="Verdana" w:hAnsi="Verdana"/>
+          <w:i/>
+          <w:iCs/>
+          <w:color w:val="FF0000"/>
+        </w:rPr>
+      </w:pPr>
+      <w:r>
+        <w:rPr>
+          <w:rFonts w:ascii="Verdana" w:hAnsi="Verdana"/>
+          <w:i/>
+          <w:iCs/>
+          <w:color w:val="FF0000"/>
+        </w:rPr>
+        <w:t>This project contains three classes, as follows:</w:t>
+      </w:r>
     </w:p>
     <w:p>
       <w:pPr>
@@ -618,10 +645,10 @@
           <w:lang w:eastAsia="en-GB"/>
         </w:rPr>
         <w:drawing>
-          <wp:inline distT="0" distB="0" distL="0" distR="0" wp14:anchorId="7D7134CC" wp14:editId="4F409D4B">
-            <wp:extent cx="1543050" cy="1028700"/>
+          <wp:inline distT="0" distB="0" distL="0" distR="0" wp14:anchorId="43BE750D" wp14:editId="0E6028F7">
+            <wp:extent cx="4086225" cy="1836674"/>
             <wp:effectExtent l="0" t="0" r="0" b="0"/>
-            <wp:docPr id="19" name="Picture 19"/>
+            <wp:docPr id="17" name="Picture 17"/>
             <wp:cNvGraphicFramePr>
               <a:graphicFrameLocks xmlns:a="http://schemas.openxmlformats.org/drawingml/2006/main" noChangeAspect="1"/>
             </wp:cNvGraphicFramePr>
@@ -641,6 +668,61 @@
                   <pic:spPr>
                     <a:xfrm>
                       <a:off x="0" y="0"/>
+                      <a:ext cx="4107619" cy="1846290"/>
+                    </a:xfrm>
+                    <a:prstGeom prst="rect">
+                      <a:avLst/>
+                    </a:prstGeom>
+                  </pic:spPr>
+                </pic:pic>
+              </a:graphicData>
+            </a:graphic>
+          </wp:inline>
+        </w:drawing>
+      </w:r>
+    </w:p>
+    <w:p>
+      <w:pPr>
+        <w:rPr>
+          <w:rFonts w:ascii="Verdana" w:hAnsi="Verdana"/>
+        </w:rPr>
+      </w:pPr>
+    </w:p>
+    <w:p>
+      <w:pPr>
+        <w:rPr>
+          <w:rFonts w:ascii="Verdana" w:hAnsi="Verdana"/>
+        </w:rPr>
+      </w:pPr>
+      <w:r>
+        <w:rPr>
+          <w:noProof/>
+          <w:lang w:eastAsia="en-GB"/>
+        </w:rPr>
+        <w:drawing>
+          <wp:inline distT="0" distB="0" distL="0" distR="0" wp14:anchorId="7D7134CC" wp14:editId="4F409D4B">
+            <wp:extent cx="1543050" cy="1028700"/>
+            <wp:effectExtent l="0" t="0" r="0" b="0"/>
+            <wp:docPr id="19" name="Picture 19"/>
+            <wp:cNvGraphicFramePr>
+              <a:graphicFrameLocks xmlns:a="http://schemas.openxmlformats.org/drawingml/2006/main" noChangeAspect="1"/>
+            </wp:cNvGraphicFramePr>
+            <a:graphic xmlns:a="http://schemas.openxmlformats.org/drawingml/2006/main">
+              <a:graphicData uri="http://schemas.openxmlformats.org/drawingml/2006/picture">
+                <pic:pic xmlns:pic="http://schemas.openxmlformats.org/drawingml/2006/picture">
+                  <pic:nvPicPr>
+                    <pic:cNvPr id="1" name=""/>
+                    <pic:cNvPicPr/>
+                  </pic:nvPicPr>
+                  <pic:blipFill>
+                    <a:blip r:embed="rId9"/>
+                    <a:stretch>
+                      <a:fillRect/>
+                    </a:stretch>
+                  </pic:blipFill>
+                  <pic:spPr>
+                    <a:xfrm>
+                      <a:off x="0" y="0"/>
                       <a:ext cx="1546706" cy="1031137"/>
                     </a:xfrm>
                     <a:prstGeom prst="rect">
@@ -675,7 +757,6 @@
           <w:b/>
           <w:bCs/>
         </w:rPr>
-        <w:lastRenderedPageBreak/>
         <w:t>File structure</w:t>
       </w:r>
     </w:p>
@@ -692,7 +773,7 @@
           <w:iCs/>
           <w:color w:val="FF0000"/>
         </w:rPr>
-        <w:t>x</w:t>
+        <w:t>X CSV files</w:t>
       </w:r>
     </w:p>
     <w:p>
@@ -1395,7 +1476,17 @@
                 <w:iCs/>
                 <w:color w:val="FF0000"/>
               </w:rPr>
-              <w:t>When completed, choosing ‘display’ shows that the tune has been loaded</w:t>
+              <w:t xml:space="preserve">When completed, choosing ‘display’ shows </w:t>
+            </w:r>
+            <w:r>
+              <w:rPr>
+                <w:rFonts w:ascii="Verdana" w:hAnsi="Verdana"/>
+                <w:i/>
+                <w:iCs/>
+                <w:color w:val="FF0000"/>
+              </w:rPr>
+              <w:lastRenderedPageBreak/>
+              <w:t>that the tune has been loaded</w:t>
             </w:r>
           </w:p>
         </w:tc>
@@ -1622,73 +1713,48 @@
           <w:color w:val="FF0000"/>
         </w:rPr>
       </w:pPr>
-      <w:proofErr w:type="gramStart"/>
       <w:r>
         <w:rPr>
           <w:rFonts w:ascii="Verdana" w:hAnsi="Verdana"/>
           <w:color w:val="FF0000"/>
         </w:rPr>
-        <w:t>An</w:t>
-      </w:r>
-      <w:proofErr w:type="gramEnd"/>
+        <w:t xml:space="preserve">An </w:t>
+      </w:r>
       <w:r>
         <w:rPr>
           <w:rFonts w:ascii="Verdana" w:hAnsi="Verdana"/>
           <w:color w:val="FF0000"/>
         </w:rPr>
-        <w:t xml:space="preserve"> </w:t>
+        <w:t>video</w:t>
       </w:r>
       <w:r>
         <w:rPr>
           <w:rFonts w:ascii="Verdana" w:hAnsi="Verdana"/>
           <w:color w:val="FF0000"/>
         </w:rPr>
-        <w:t>video</w:t>
+        <w:t xml:space="preserve"> demo showing the program in action </w:t>
       </w:r>
       <w:r>
         <w:rPr>
           <w:rFonts w:ascii="Verdana" w:hAnsi="Verdana"/>
           <w:color w:val="FF0000"/>
         </w:rPr>
-        <w:t xml:space="preserve"> demo showing the program in action </w:t>
+        <w:t xml:space="preserve">is also OK.  </w:t>
       </w:r>
       <w:r>
         <w:rPr>
           <w:rFonts w:ascii="Verdana" w:hAnsi="Verdana"/>
           <w:color w:val="FF0000"/>
         </w:rPr>
-        <w:t xml:space="preserve">is also OK.  </w:t>
-      </w:r>
-      <w:r>
+        <w:t>This can be done with tools such as OSB as well as MSTeams etc.</w:t>
+      </w:r>
+    </w:p>
+    <w:p>
+      <w:pPr>
         <w:rPr>
           <w:rFonts w:ascii="Verdana" w:hAnsi="Verdana"/>
           <w:color w:val="FF0000"/>
         </w:rPr>
-        <w:t xml:space="preserve">This can be done with tools such as OSB as well as </w:t>
-      </w:r>
-      <w:proofErr w:type="spellStart"/>
-      <w:r>
-        <w:rPr>
-          <w:rFonts w:ascii="Verdana" w:hAnsi="Verdana"/>
-          <w:color w:val="FF0000"/>
-        </w:rPr>
-        <w:t>MSTeams</w:t>
-      </w:r>
-      <w:proofErr w:type="spellEnd"/>
-      <w:r>
-        <w:rPr>
-          <w:rFonts w:ascii="Verdana" w:hAnsi="Verdana"/>
-          <w:color w:val="FF0000"/>
-        </w:rPr>
-        <w:t xml:space="preserve"> etc.</w:t>
-      </w:r>
-    </w:p>
-    <w:p>
-      <w:pPr>
-        <w:rPr>
-          <w:rFonts w:ascii="Verdana" w:hAnsi="Verdana"/>
-          <w:color w:val="FF0000"/>
-        </w:rPr>
       </w:pPr>
     </w:p>
     <w:p>
@@ -1699,8 +1765,8 @@
       </w:pPr>
     </w:p>
     <w:sectPr>
-      <w:headerReference w:type="default" r:id="rId9"/>
-      <w:footerReference w:type="default" r:id="rId10"/>
+      <w:headerReference w:type="default" r:id="rId10"/>
+      <w:footerReference w:type="default" r:id="rId11"/>
       <w:pgSz w:w="11906" w:h="16838"/>
       <w:pgMar w:top="1440" w:right="1440" w:bottom="1440" w:left="1440" w:header="708" w:footer="708" w:gutter="0"/>
       <w:cols w:space="708"/>
@@ -1711,7 +1777,7 @@
 </file>
 
 <file path=word/endnotes.xml><?xml version="1.0" encoding="utf-8"?>
-<w:endnotes xmlns:wpc="http://schemas.microsoft.com/office/word/2010/wordprocessingCanvas" xmlns:cx="http://schemas.microsoft.com/office/drawing/2014/chartex" xmlns:cx1="http://schemas.microsoft.com/office/drawing/2015/9/8/chartex" xmlns:cx2="http://schemas.microsoft.com/office/drawing/2015/10/21/chartex" xmlns:cx3="http://schemas.microsoft.com/office/drawing/2016/5/9/chartex" xmlns:cx4="http://schemas.microsoft.com/office/drawing/2016/5/10/chartex" xmlns:cx5="http://schemas.microsoft.com/office/drawing/2016/5/11/chartex" xmlns:cx6="http://schemas.microsoft.com/office/drawing/2016/5/12/chartex" xmlns:cx7="http://schemas.microsoft.com/office/drawing/2016/5/13/chartex" xmlns:cx8="http://schemas.microsoft.com/office/drawing/2016/5/14/chartex" xmlns:mc="http://schemas.openxmlformats.org/markup-compatibility/2006" xmlns:aink="http://schemas.microsoft.com/office/drawing/2016/ink" xmlns:am3d="http://schemas.microsoft.com/office/drawing/2017/model3d" xmlns:o="urn:schemas-microsoft-com:office:office" xmlns:oel="http://schemas.microsoft.com/office/2019/extlst" xmlns:r="http://schemas.openxmlformats.org/officeDocument/2006/relationships" xmlns:m="http://schemas.openxmlformats.org/officeDocument/2006/math" xmlns:v="urn:schemas-microsoft-com:vml" xmlns:wp14="http://schemas.microsoft.com/office/word/2010/wordprocessingDrawing" xmlns:wp="http://schemas.openxmlformats.org/drawingml/2006/wordprocessingDrawing" xmlns:w10="urn:schemas-microsoft-com:office:word" xmlns:w="http://schemas.openxmlformats.org/wordprocessingml/2006/main" xmlns:w14="http://schemas.microsoft.com/office/word/2010/wordml" xmlns:w15="http://schemas.microsoft.com/office/word/2012/wordml" xmlns:w16cex="http://schemas.microsoft.com/office/word/2018/wordml/cex" xmlns:w16cid="http://schemas.microsoft.com/office/word/2016/wordml/cid" xmlns:w16="http://schemas.microsoft.com/office/word/2018/wordml" xmlns:w16sdtdh="http://schemas.microsoft.com/office/word/2020/wordml/sdtdatahash" xmlns:w16se="http://schemas.microsoft.com/office/word/2015/wordml/symex" xmlns:wpg="http://schemas.microsoft.com/office/word/2010/wordprocessingGroup" xmlns:wpi="http://schemas.microsoft.com/office/word/2010/wordprocessingInk" xmlns:wne="http://schemas.microsoft.com/office/word/2006/wordml" xmlns:wps="http://schemas.microsoft.com/office/word/2010/wordprocessingShape" mc:Ignorable="w14 w15 w16se w16cid w16 w16cex w16sdtdh wp14">
+<w:endnotes xmlns:wpc="http://schemas.microsoft.com/office/word/2010/wordprocessingCanvas" xmlns:cx="http://schemas.microsoft.com/office/drawing/2014/chartex" xmlns:cx1="http://schemas.microsoft.com/office/drawing/2015/9/8/chartex" xmlns:cx2="http://schemas.microsoft.com/office/drawing/2015/10/21/chartex" xmlns:cx3="http://schemas.microsoft.com/office/drawing/2016/5/9/chartex" xmlns:cx4="http://schemas.microsoft.com/office/drawing/2016/5/10/chartex" xmlns:cx5="http://schemas.microsoft.com/office/drawing/2016/5/11/chartex" xmlns:cx6="http://schemas.microsoft.com/office/drawing/2016/5/12/chartex" xmlns:cx7="http://schemas.microsoft.com/office/drawing/2016/5/13/chartex" xmlns:cx8="http://schemas.microsoft.com/office/drawing/2016/5/14/chartex" xmlns:mc="http://schemas.openxmlformats.org/markup-compatibility/2006" xmlns:aink="http://schemas.microsoft.com/office/drawing/2016/ink" xmlns:am3d="http://schemas.microsoft.com/office/drawing/2017/model3d" xmlns:o="urn:schemas-microsoft-com:office:office" xmlns:oel="http://schemas.microsoft.com/office/2019/extlst" xmlns:r="http://schemas.openxmlformats.org/officeDocument/2006/relationships" xmlns:m="http://schemas.openxmlformats.org/officeDocument/2006/math" xmlns:v="urn:schemas-microsoft-com:vml" xmlns:wp14="http://schemas.microsoft.com/office/word/2010/wordprocessingDrawing" xmlns:wp="http://schemas.openxmlformats.org/drawingml/2006/wordprocessingDrawing" xmlns:w10="urn:schemas-microsoft-com:office:word" xmlns:w="http://schemas.openxmlformats.org/wordprocessingml/2006/main" xmlns:w14="http://schemas.microsoft.com/office/word/2010/wordml" xmlns:w15="http://schemas.microsoft.com/office/word/2012/wordml" xmlns:w16cex="http://schemas.microsoft.com/office/word/2018/wordml/cex" xmlns:w16cid="http://schemas.microsoft.com/office/word/2016/wordml/cid" xmlns:w16="http://schemas.microsoft.com/office/word/2018/wordml" xmlns:w16du="http://schemas.microsoft.com/office/word/2023/wordml/word16du" xmlns:w16sdtdh="http://schemas.microsoft.com/office/word/2020/wordml/sdtdatahash" xmlns:w16se="http://schemas.microsoft.com/office/word/2015/wordml/symex" xmlns:wpg="http://schemas.microsoft.com/office/word/2010/wordprocessingGroup" xmlns:wpi="http://schemas.microsoft.com/office/word/2010/wordprocessingInk" xmlns:wne="http://schemas.microsoft.com/office/word/2006/wordml" xmlns:wps="http://schemas.microsoft.com/office/word/2010/wordprocessingShape" mc:Ignorable="w14 w15 w16se w16cid w16 w16cex w16sdtdh wp14">
   <w:endnote w:type="separator" w:id="-1">
     <w:p>
       <w:pPr>
@@ -1736,7 +1802,7 @@
 </file>
 
 <file path=word/footer1.xml><?xml version="1.0" encoding="utf-8"?>
-<w:ftr xmlns:wpc="http://schemas.microsoft.com/office/word/2010/wordprocessingCanvas" xmlns:cx="http://schemas.microsoft.com/office/drawing/2014/chartex" xmlns:cx1="http://schemas.microsoft.com/office/drawing/2015/9/8/chartex" xmlns:cx2="http://schemas.microsoft.com/office/drawing/2015/10/21/chartex" xmlns:cx3="http://schemas.microsoft.com/office/drawing/2016/5/9/chartex" xmlns:cx4="http://schemas.microsoft.com/office/drawing/2016/5/10/chartex" xmlns:cx5="http://schemas.microsoft.com/office/drawing/2016/5/11/chartex" xmlns:cx6="http://schemas.microsoft.com/office/drawing/2016/5/12/chartex" xmlns:cx7="http://schemas.microsoft.com/office/drawing/2016/5/13/chartex" xmlns:cx8="http://schemas.microsoft.com/office/drawing/2016/5/14/chartex" xmlns:mc="http://schemas.openxmlformats.org/markup-compatibility/2006" xmlns:aink="http://schemas.microsoft.com/office/drawing/2016/ink" xmlns:am3d="http://schemas.microsoft.com/office/drawing/2017/model3d" xmlns:o="urn:schemas-microsoft-com:office:office" xmlns:oel="http://schemas.microsoft.com/office/2019/extlst" xmlns:r="http://schemas.openxmlformats.org/officeDocument/2006/relationships" xmlns:m="http://schemas.openxmlformats.org/officeDocument/2006/math" xmlns:v="urn:schemas-microsoft-com:vml" xmlns:wp14="http://schemas.microsoft.com/office/word/2010/wordprocessingDrawing" xmlns:wp="http://schemas.openxmlformats.org/drawingml/2006/wordprocessingDrawing" xmlns:w10="urn:schemas-microsoft-com:office:word" xmlns:w="http://schemas.openxmlformats.org/wordprocessingml/2006/main" xmlns:w14="http://schemas.microsoft.com/office/word/2010/wordml" xmlns:w15="http://schemas.microsoft.com/office/word/2012/wordml" xmlns:w16cex="http://schemas.microsoft.com/office/word/2018/wordml/cex" xmlns:w16cid="http://schemas.microsoft.com/office/word/2016/wordml/cid" xmlns:w16="http://schemas.microsoft.com/office/word/2018/wordml" xmlns:w16sdtdh="http://schemas.microsoft.com/office/word/2020/wordml/sdtdatahash" xmlns:w16se="http://schemas.microsoft.com/office/word/2015/wordml/symex" xmlns:wpg="http://schemas.microsoft.com/office/word/2010/wordprocessingGroup" xmlns:wpi="http://schemas.microsoft.com/office/word/2010/wordprocessingInk" xmlns:wne="http://schemas.microsoft.com/office/word/2006/wordml" xmlns:wps="http://schemas.microsoft.com/office/word/2010/wordprocessingShape" mc:Ignorable="w14 w15 w16se w16cid w16 w16cex w16sdtdh wp14">
+<w:ftr xmlns:wpc="http://schemas.microsoft.com/office/word/2010/wordprocessingCanvas" xmlns:cx="http://schemas.microsoft.com/office/drawing/2014/chartex" xmlns:cx1="http://schemas.microsoft.com/office/drawing/2015/9/8/chartex" xmlns:cx2="http://schemas.microsoft.com/office/drawing/2015/10/21/chartex" xmlns:cx3="http://schemas.microsoft.com/office/drawing/2016/5/9/chartex" xmlns:cx4="http://schemas.microsoft.com/office/drawing/2016/5/10/chartex" xmlns:cx5="http://schemas.microsoft.com/office/drawing/2016/5/11/chartex" xmlns:cx6="http://schemas.microsoft.com/office/drawing/2016/5/12/chartex" xmlns:cx7="http://schemas.microsoft.com/office/drawing/2016/5/13/chartex" xmlns:cx8="http://schemas.microsoft.com/office/drawing/2016/5/14/chartex" xmlns:mc="http://schemas.openxmlformats.org/markup-compatibility/2006" xmlns:aink="http://schemas.microsoft.com/office/drawing/2016/ink" xmlns:am3d="http://schemas.microsoft.com/office/drawing/2017/model3d" xmlns:o="urn:schemas-microsoft-com:office:office" xmlns:oel="http://schemas.microsoft.com/office/2019/extlst" xmlns:r="http://schemas.openxmlformats.org/officeDocument/2006/relationships" xmlns:m="http://schemas.openxmlformats.org/officeDocument/2006/math" xmlns:v="urn:schemas-microsoft-com:vml" xmlns:wp14="http://schemas.microsoft.com/office/word/2010/wordprocessingDrawing" xmlns:wp="http://schemas.openxmlformats.org/drawingml/2006/wordprocessingDrawing" xmlns:w10="urn:schemas-microsoft-com:office:word" xmlns:w="http://schemas.openxmlformats.org/wordprocessingml/2006/main" xmlns:w14="http://schemas.microsoft.com/office/word/2010/wordml" xmlns:w15="http://schemas.microsoft.com/office/word/2012/wordml" xmlns:w16cex="http://schemas.microsoft.com/office/word/2018/wordml/cex" xmlns:w16cid="http://schemas.microsoft.com/office/word/2016/wordml/cid" xmlns:w16="http://schemas.microsoft.com/office/word/2018/wordml" xmlns:w16du="http://schemas.microsoft.com/office/word/2023/wordml/word16du" xmlns:w16sdtdh="http://schemas.microsoft.com/office/word/2020/wordml/sdtdatahash" xmlns:w16se="http://schemas.microsoft.com/office/word/2015/wordml/symex" xmlns:wpg="http://schemas.microsoft.com/office/word/2010/wordprocessingGroup" xmlns:wpi="http://schemas.microsoft.com/office/word/2010/wordprocessingInk" xmlns:wne="http://schemas.microsoft.com/office/word/2006/wordml" xmlns:wps="http://schemas.microsoft.com/office/word/2010/wordprocessingShape" mc:Ignorable="w14 w15 w16se w16cid w16 w16cex w16sdtdh wp14">
   <w:p>
     <w:pPr>
       <w:pStyle w:val="Footer"/>
@@ -1795,7 +1861,7 @@
 </file>
 
 <file path=word/footnotes.xml><?xml version="1.0" encoding="utf-8"?>
-<w:footnotes xmlns:wpc="http://schemas.microsoft.com/office/word/2010/wordprocessingCanvas" xmlns:cx="http://schemas.microsoft.com/office/drawing/2014/chartex" xmlns:cx1="http://schemas.microsoft.com/office/drawing/2015/9/8/chartex" xmlns:cx2="http://schemas.microsoft.com/office/drawing/2015/10/21/chartex" xmlns:cx3="http://schemas.microsoft.com/office/drawing/2016/5/9/chartex" xmlns:cx4="http://schemas.microsoft.com/office/drawing/2016/5/10/chartex" xmlns:cx5="http://schemas.microsoft.com/office/drawing/2016/5/11/chartex" xmlns:cx6="http://schemas.microsoft.com/office/drawing/2016/5/12/chartex" xmlns:cx7="http://schemas.microsoft.com/office/drawing/2016/5/13/chartex" xmlns:cx8="http://schemas.microsoft.com/office/drawing/2016/5/14/chartex" xmlns:mc="http://schemas.openxmlformats.org/markup-compatibility/2006" xmlns:aink="http://schemas.microsoft.com/office/drawing/2016/ink" xmlns:am3d="http://schemas.microsoft.com/office/drawing/2017/model3d" xmlns:o="urn:schemas-microsoft-com:office:office" xmlns:oel="http://schemas.microsoft.com/office/2019/extlst" xmlns:r="http://schemas.openxmlformats.org/officeDocument/2006/relationships" xmlns:m="http://schemas.openxmlformats.org/officeDocument/2006/math" xmlns:v="urn:schemas-microsoft-com:vml" xmlns:wp14="http://schemas.microsoft.com/office/word/2010/wordprocessingDrawing" xmlns:wp="http://schemas.openxmlformats.org/drawingml/2006/wordprocessingDrawing" xmlns:w10="urn:schemas-microsoft-com:office:word" xmlns:w="http://schemas.openxmlformats.org/wordprocessingml/2006/main" xmlns:w14="http://schemas.microsoft.com/office/word/2010/wordml" xmlns:w15="http://schemas.microsoft.com/office/word/2012/wordml" xmlns:w16cex="http://schemas.microsoft.com/office/word/2018/wordml/cex" xmlns:w16cid="http://schemas.microsoft.com/office/word/2016/wordml/cid" xmlns:w16="http://schemas.microsoft.com/office/word/2018/wordml" xmlns:w16sdtdh="http://schemas.microsoft.com/office/word/2020/wordml/sdtdatahash" xmlns:w16se="http://schemas.microsoft.com/office/word/2015/wordml/symex" xmlns:wpg="http://schemas.microsoft.com/office/word/2010/wordprocessingGroup" xmlns:wpi="http://schemas.microsoft.com/office/word/2010/wordprocessingInk" xmlns:wne="http://schemas.microsoft.com/office/word/2006/wordml" xmlns:wps="http://schemas.microsoft.com/office/word/2010/wordprocessingShape" mc:Ignorable="w14 w15 w16se w16cid w16 w16cex w16sdtdh wp14">
+<w:footnotes xmlns:wpc="http://schemas.microsoft.com/office/word/2010/wordprocessingCanvas" xmlns:cx="http://schemas.microsoft.com/office/drawing/2014/chartex" xmlns:cx1="http://schemas.microsoft.com/office/drawing/2015/9/8/chartex" xmlns:cx2="http://schemas.microsoft.com/office/drawing/2015/10/21/chartex" xmlns:cx3="http://schemas.microsoft.com/office/drawing/2016/5/9/chartex" xmlns:cx4="http://schemas.microsoft.com/office/drawing/2016/5/10/chartex" xmlns:cx5="http://schemas.microsoft.com/office/drawing/2016/5/11/chartex" xmlns:cx6="http://schemas.microsoft.com/office/drawing/2016/5/12/chartex" xmlns:cx7="http://schemas.microsoft.com/office/drawing/2016/5/13/chartex" xmlns:cx8="http://schemas.microsoft.com/office/drawing/2016/5/14/chartex" xmlns:mc="http://schemas.openxmlformats.org/markup-compatibility/2006" xmlns:aink="http://schemas.microsoft.com/office/drawing/2016/ink" xmlns:am3d="http://schemas.microsoft.com/office/drawing/2017/model3d" xmlns:o="urn:schemas-microsoft-com:office:office" xmlns:oel="http://schemas.microsoft.com/office/2019/extlst" xmlns:r="http://schemas.openxmlformats.org/officeDocument/2006/relationships" xmlns:m="http://schemas.openxmlformats.org/officeDocument/2006/math" xmlns:v="urn:schemas-microsoft-com:vml" xmlns:wp14="http://schemas.microsoft.com/office/word/2010/wordprocessingDrawing" xmlns:wp="http://schemas.openxmlformats.org/drawingml/2006/wordprocessingDrawing" xmlns:w10="urn:schemas-microsoft-com:office:word" xmlns:w="http://schemas.openxmlformats.org/wordprocessingml/2006/main" xmlns:w14="http://schemas.microsoft.com/office/word/2010/wordml" xmlns:w15="http://schemas.microsoft.com/office/word/2012/wordml" xmlns:w16cex="http://schemas.microsoft.com/office/word/2018/wordml/cex" xmlns:w16cid="http://schemas.microsoft.com/office/word/2016/wordml/cid" xmlns:w16="http://schemas.microsoft.com/office/word/2018/wordml" xmlns:w16du="http://schemas.microsoft.com/office/word/2023/wordml/word16du" xmlns:w16sdtdh="http://schemas.microsoft.com/office/word/2020/wordml/sdtdatahash" xmlns:w16se="http://schemas.microsoft.com/office/word/2015/wordml/symex" xmlns:wpg="http://schemas.microsoft.com/office/word/2010/wordprocessingGroup" xmlns:wpi="http://schemas.microsoft.com/office/word/2010/wordprocessingInk" xmlns:wne="http://schemas.microsoft.com/office/word/2006/wordml" xmlns:wps="http://schemas.microsoft.com/office/word/2010/wordprocessingShape" mc:Ignorable="w14 w15 w16se w16cid w16 w16cex w16sdtdh wp14">
   <w:footnote w:type="separator" w:id="-1">
     <w:p>
       <w:pPr>
@@ -1820,7 +1886,7 @@
 </file>
 
 <file path=word/header1.xml><?xml version="1.0" encoding="utf-8"?>
-<w:hdr xmlns:wpc="http://schemas.microsoft.com/office/word/2010/wordprocessingCanvas" xmlns:cx="http://schemas.microsoft.com/office/drawing/2014/chartex" xmlns:cx1="http://schemas.microsoft.com/office/drawing/2015/9/8/chartex" xmlns:cx2="http://schemas.microsoft.com/office/drawing/2015/10/21/chartex" xmlns:cx3="http://schemas.microsoft.com/office/drawing/2016/5/9/chartex" xmlns:cx4="http://schemas.microsoft.com/office/drawing/2016/5/10/chartex" xmlns:cx5="http://schemas.microsoft.com/office/drawing/2016/5/11/chartex" xmlns:cx6="http://schemas.microsoft.com/office/drawing/2016/5/12/chartex" xmlns:cx7="http://schemas.microsoft.com/office/drawing/2016/5/13/chartex" xmlns:cx8="http://schemas.microsoft.com/office/drawing/2016/5/14/chartex" xmlns:mc="http://schemas.openxmlformats.org/markup-compatibility/2006" xmlns:aink="http://schemas.microsoft.com/office/drawing/2016/ink" xmlns:am3d="http://schemas.microsoft.com/office/drawing/2017/model3d" xmlns:o="urn:schemas-microsoft-com:office:office" xmlns:oel="http://schemas.microsoft.com/office/2019/extlst" xmlns:r="http://schemas.openxmlformats.org/officeDocument/2006/relationships" xmlns:m="http://schemas.openxmlformats.org/officeDocument/2006/math" xmlns:v="urn:schemas-microsoft-com:vml" xmlns:wp14="http://schemas.microsoft.com/office/word/2010/wordprocessingDrawing" xmlns:wp="http://schemas.openxmlformats.org/drawingml/2006/wordprocessingDrawing" xmlns:w10="urn:schemas-microsoft-com:office:word" xmlns:w="http://schemas.openxmlformats.org/wordprocessingml/2006/main" xmlns:w14="http://schemas.microsoft.com/office/word/2010/wordml" xmlns:w15="http://schemas.microsoft.com/office/word/2012/wordml" xmlns:w16cex="http://schemas.microsoft.com/office/word/2018/wordml/cex" xmlns:w16cid="http://schemas.microsoft.com/office/word/2016/wordml/cid" xmlns:w16="http://schemas.microsoft.com/office/word/2018/wordml" xmlns:w16sdtdh="http://schemas.microsoft.com/office/word/2020/wordml/sdtdatahash" xmlns:w16se="http://schemas.microsoft.com/office/word/2015/wordml/symex" xmlns:wpg="http://schemas.microsoft.com/office/word/2010/wordprocessingGroup" xmlns:wpi="http://schemas.microsoft.com/office/word/2010/wordprocessingInk" xmlns:wne="http://schemas.microsoft.com/office/word/2006/wordml" xmlns:wps="http://schemas.microsoft.com/office/word/2010/wordprocessingShape" mc:Ignorable="w14 w15 w16se w16cid w16 w16cex w16sdtdh wp14">
+<w:hdr xmlns:wpc="http://schemas.microsoft.com/office/word/2010/wordprocessingCanvas" xmlns:cx="http://schemas.microsoft.com/office/drawing/2014/chartex" xmlns:cx1="http://schemas.microsoft.com/office/drawing/2015/9/8/chartex" xmlns:cx2="http://schemas.microsoft.com/office/drawing/2015/10/21/chartex" xmlns:cx3="http://schemas.microsoft.com/office/drawing/2016/5/9/chartex" xmlns:cx4="http://schemas.microsoft.com/office/drawing/2016/5/10/chartex" xmlns:cx5="http://schemas.microsoft.com/office/drawing/2016/5/11/chartex" xmlns:cx6="http://schemas.microsoft.com/office/drawing/2016/5/12/chartex" xmlns:cx7="http://schemas.microsoft.com/office/drawing/2016/5/13/chartex" xmlns:cx8="http://schemas.microsoft.com/office/drawing/2016/5/14/chartex" xmlns:mc="http://schemas.openxmlformats.org/markup-compatibility/2006" xmlns:aink="http://schemas.microsoft.com/office/drawing/2016/ink" xmlns:am3d="http://schemas.microsoft.com/office/drawing/2017/model3d" xmlns:o="urn:schemas-microsoft-com:office:office" xmlns:oel="http://schemas.microsoft.com/office/2019/extlst" xmlns:r="http://schemas.openxmlformats.org/officeDocument/2006/relationships" xmlns:m="http://schemas.openxmlformats.org/officeDocument/2006/math" xmlns:v="urn:schemas-microsoft-com:vml" xmlns:wp14="http://schemas.microsoft.com/office/word/2010/wordprocessingDrawing" xmlns:wp="http://schemas.openxmlformats.org/drawingml/2006/wordprocessingDrawing" xmlns:w10="urn:schemas-microsoft-com:office:word" xmlns:w="http://schemas.openxmlformats.org/wordprocessingml/2006/main" xmlns:w14="http://schemas.microsoft.com/office/word/2010/wordml" xmlns:w15="http://schemas.microsoft.com/office/word/2012/wordml" xmlns:w16cex="http://schemas.microsoft.com/office/word/2018/wordml/cex" xmlns:w16cid="http://schemas.microsoft.com/office/word/2016/wordml/cid" xmlns:w16="http://schemas.microsoft.com/office/word/2018/wordml" xmlns:w16du="http://schemas.microsoft.com/office/word/2023/wordml/word16du" xmlns:w16sdtdh="http://schemas.microsoft.com/office/word/2020/wordml/sdtdatahash" xmlns:w16se="http://schemas.microsoft.com/office/word/2015/wordml/symex" xmlns:wpg="http://schemas.microsoft.com/office/word/2010/wordprocessingGroup" xmlns:wpi="http://schemas.microsoft.com/office/word/2010/wordprocessingInk" xmlns:wne="http://schemas.microsoft.com/office/word/2006/wordml" xmlns:wps="http://schemas.microsoft.com/office/word/2010/wordprocessingShape" mc:Ignorable="w14 w15 w16se w16cid w16 w16cex w16sdtdh wp14">
   <w:p>
     <w:pPr>
       <w:pStyle w:val="Header"/>
@@ -1956,6 +2022,7 @@
     <w:lsdException w:name="HTML Sample" w:semiHidden="1" w:unhideWhenUsed="1"/>
     <w:lsdException w:name="HTML Typewriter" w:semiHidden="1" w:unhideWhenUsed="1"/>
     <w:lsdException w:name="HTML Variable" w:semiHidden="1" w:unhideWhenUsed="1"/>
+    <w:lsdException w:name="Normal Table" w:semiHidden="1" w:unhideWhenUsed="1"/>
     <w:lsdException w:name="annotation subject" w:semiHidden="1" w:unhideWhenUsed="1"/>
     <w:lsdException w:name="No List" w:semiHidden="1" w:unhideWhenUsed="1"/>
     <w:lsdException w:name="Outline List 1" w:semiHidden="1" w:unhideWhenUsed="1"/>
@@ -1998,8 +2065,11 @@
     <w:lsdException w:name="Table Contemporary" w:semiHidden="1" w:unhideWhenUsed="1"/>
     <w:lsdException w:name="Table Elegant" w:semiHidden="1" w:unhideWhenUsed="1"/>
     <w:lsdException w:name="Table Professional" w:semiHidden="1" w:unhideWhenUsed="1"/>
+    <w:lsdException w:name="Table Subtle 1" w:semiHidden="1" w:unhideWhenUsed="1"/>
     <w:lsdException w:name="Table Subtle 2" w:semiHidden="1" w:unhideWhenUsed="1"/>
     <w:lsdException w:name="Table Web 1" w:semiHidden="1" w:unhideWhenUsed="1"/>
+    <w:lsdException w:name="Table Web 2" w:semiHidden="1" w:unhideWhenUsed="1"/>
+    <w:lsdException w:name="Table Web 3" w:semiHidden="1" w:unhideWhenUsed="1"/>
     <w:lsdException w:name="Balloon Text" w:semiHidden="1" w:unhideWhenUsed="1"/>
     <w:lsdException w:name="Table Grid" w:uiPriority="39"/>
     <w:lsdException w:name="Table Theme" w:semiHidden="1" w:unhideWhenUsed="1"/>

</xml_diff>